<commit_message>
Add Pull Object, CheckPoint, Reinforcement
- 속도 음식, 높이 음식, 부스터, 리트랙터, 비닐봉지(낙하산)(공중에서 Space), 그랩하여 당기는 기능, 더블 점프 기능
- 해당 기능은 체크포인트에 닿았을 때 1개씩 획득 가능
- 체크포인트 위치 표시 기능
- 그랩하여 당기는 기능: 초록색 오브젝트에 주황색 외곽선으로 표시, 햄스터 모드일 때만 가능. ConfigurableJoint로 구현했으나 뭔가 부족해 보임, 간헐적으로 멀리 튕겨져 나가는데 원인은 모름
- 햄스터 모드 조작감 수정
</commit_message>
<xml_diff>
--- a/example/Rope Action Practice/assets/Sprites/이미지 출처.docx
+++ b/example/Rope Action Practice/assets/Sprites/이미지 출처.docx
@@ -4,10 +4,104 @@
   <w:body>
     <w:p>
       <w:r>
-        <w:t xml:space="preserve">Fire-circle : </w:t>
-      </w:r>
-      <w:r>
-        <w:t>https://pictogrammers.com/library/mdi/icon/fire-circle/</w:t>
+        <w:t>Fire-circl</w:t>
+      </w:r>
+      <w:r>
+        <w:rPr>
+          <w:rFonts w:hint="eastAsia"/>
+        </w:rPr>
+        <w:t>e</w:t>
+      </w:r>
+      <w:r>
+        <w:t xml:space="preserve">: </w:t>
+      </w:r>
+      <w:hyperlink r:id="rId4" w:history="1">
+        <w:r>
+          <w:rPr>
+            <w:rStyle w:val="a3"/>
+          </w:rPr>
+          <w:t>https://pictogrammers.com/library/mdi/icon/fire-circle/</w:t>
+        </w:r>
+      </w:hyperlink>
+    </w:p>
+    <w:p>
+      <w:r>
+        <w:t>circle-outline</w:t>
+      </w:r>
+      <w:r>
+        <w:t xml:space="preserve">: </w:t>
+      </w:r>
+      <w:hyperlink r:id="rId5" w:history="1">
+        <w:r>
+          <w:rPr>
+            <w:rStyle w:val="a3"/>
+          </w:rPr>
+          <w:t>https://pictogrammers.com/library/mdi/icon/circle-outline/</w:t>
+        </w:r>
+      </w:hyperlink>
+    </w:p>
+    <w:p>
+      <w:pPr>
+        <w:rPr>
+          <w:rStyle w:val="a3"/>
+        </w:rPr>
+      </w:pPr>
+      <w:r>
+        <w:t>square-rounded-custom</w:t>
+      </w:r>
+      <w:r>
+        <w:t xml:space="preserve">: </w:t>
+      </w:r>
+      <w:hyperlink r:id="rId6" w:history="1">
+        <w:r>
+          <w:rPr>
+            <w:rStyle w:val="a3"/>
+          </w:rPr>
+          <w:t>https://pictogrammers.com/library/mdi/icon/square-rounded/</w:t>
+        </w:r>
+      </w:hyperlink>
+    </w:p>
+    <w:p>
+      <w:r>
+        <w:t>Food_Texture</w:t>
+      </w:r>
+      <w:r>
+        <w:t xml:space="preserve">: “Free Casual Food Pack – Mobile/VR” </w:t>
+      </w:r>
+      <w:r>
+        <w:rPr>
+          <w:rFonts w:hint="eastAsia"/>
+        </w:rPr>
+        <w:t>유니티 무료 에셋</w:t>
+      </w:r>
+    </w:p>
+    <w:p>
+      <w:r>
+        <w:t>small-arrow</w:t>
+      </w:r>
+      <w:r>
+        <w:t xml:space="preserve">: </w:t>
+      </w:r>
+      <w:r>
+        <w:rPr>
+          <w:rFonts w:hint="eastAsia"/>
+        </w:rPr>
+        <w:t>직접 제작</w:t>
+      </w:r>
+      <w:r>
+        <w:rPr>
+          <w:rFonts w:hint="eastAsia"/>
+        </w:rPr>
+        <w:t xml:space="preserve"> </w:t>
+      </w:r>
+      <w:r>
+        <w:t>(</w:t>
+      </w:r>
+      <w:r>
+        <w:rPr>
+          <w:rFonts w:hint="eastAsia"/>
+        </w:rPr>
+        <w:t>민경한)</w:t>
       </w:r>
     </w:p>
     <w:sectPr>
@@ -426,6 +520,31 @@
       <w:autoSpaceDN w:val="0"/>
     </w:pPr>
   </w:style>
+  <w:style w:type="paragraph" w:styleId="1">
+    <w:name w:val="heading 1"/>
+    <w:basedOn w:val="a"/>
+    <w:link w:val="1Char"/>
+    <w:uiPriority w:val="9"/>
+    <w:qFormat/>
+    <w:rsid w:val="00AA6089"/>
+    <w:pPr>
+      <w:widowControl/>
+      <w:wordWrap/>
+      <w:autoSpaceDE/>
+      <w:autoSpaceDN/>
+      <w:spacing w:before="100" w:beforeAutospacing="1" w:after="100" w:afterAutospacing="1" w:line="240" w:lineRule="auto"/>
+      <w:jc w:val="left"/>
+      <w:outlineLvl w:val="0"/>
+    </w:pPr>
+    <w:rPr>
+      <w:rFonts w:ascii="굴림" w:eastAsia="굴림" w:hAnsi="굴림" w:cs="굴림"/>
+      <w:b/>
+      <w:bCs/>
+      <w:kern w:val="36"/>
+      <w:sz w:val="48"/>
+      <w:szCs w:val="48"/>
+    </w:rPr>
+  </w:style>
   <w:style w:type="character" w:default="1" w:styleId="a0">
     <w:name w:val="Default Paragraph Font"/>
     <w:uiPriority w:val="1"/>
@@ -452,6 +571,44 @@
     <w:uiPriority w:val="99"/>
     <w:semiHidden/>
     <w:unhideWhenUsed/>
+  </w:style>
+  <w:style w:type="character" w:styleId="a3">
+    <w:name w:val="Hyperlink"/>
+    <w:basedOn w:val="a0"/>
+    <w:uiPriority w:val="99"/>
+    <w:unhideWhenUsed/>
+    <w:rsid w:val="0075074A"/>
+    <w:rPr>
+      <w:color w:val="0563C1" w:themeColor="hyperlink"/>
+      <w:u w:val="single"/>
+    </w:rPr>
+  </w:style>
+  <w:style w:type="character" w:styleId="a4">
+    <w:name w:val="Unresolved Mention"/>
+    <w:basedOn w:val="a0"/>
+    <w:uiPriority w:val="99"/>
+    <w:semiHidden/>
+    <w:unhideWhenUsed/>
+    <w:rsid w:val="0075074A"/>
+    <w:rPr>
+      <w:color w:val="605E5C"/>
+      <w:shd w:val="clear" w:color="auto" w:fill="E1DFDD"/>
+    </w:rPr>
+  </w:style>
+  <w:style w:type="character" w:customStyle="1" w:styleId="1Char">
+    <w:name w:val="제목 1 Char"/>
+    <w:basedOn w:val="a0"/>
+    <w:link w:val="1"/>
+    <w:uiPriority w:val="9"/>
+    <w:rsid w:val="00AA6089"/>
+    <w:rPr>
+      <w:rFonts w:ascii="굴림" w:eastAsia="굴림" w:hAnsi="굴림" w:cs="굴림"/>
+      <w:b/>
+      <w:bCs/>
+      <w:kern w:val="36"/>
+      <w:sz w:val="48"/>
+      <w:szCs w:val="48"/>
+    </w:rPr>
   </w:style>
 </w:styles>
 </file>

</xml_diff>

<commit_message>
Add Aim prediction, modify pull wire
- 가까운 오브젝트로 에임 유도
- 당기는 기능 개선
</commit_message>
<xml_diff>
--- a/example/Rope Action Practice/assets/Sprites/이미지 출처.docx
+++ b/example/Rope Action Practice/assets/Sprites/이미지 출처.docx
@@ -62,9 +62,27 @@
       </w:hyperlink>
     </w:p>
     <w:p>
+      <w:pPr>
+        <w:rPr>
+          <w:rStyle w:val="a3"/>
+          <w:rFonts w:hint="eastAsia"/>
+          <w:color w:val="auto"/>
+          <w:u w:val="none"/>
+        </w:rPr>
+      </w:pPr>
+      <w:r>
+        <w:t xml:space="preserve">chevron-up: </w:t>
+      </w:r>
+      <w:r>
+        <w:t>https://pictogrammers.com/library/mdi/icon/chevron-up/</w:t>
+      </w:r>
+    </w:p>
+    <w:p>
+      <w:proofErr w:type="spellStart"/>
       <w:r>
         <w:t>Food_Texture</w:t>
       </w:r>
+      <w:proofErr w:type="spellEnd"/>
       <w:r>
         <w:t xml:space="preserve">: “Free Casual Food Pack – Mobile/VR” </w:t>
       </w:r>
@@ -72,8 +90,16 @@
         <w:rPr>
           <w:rFonts w:hint="eastAsia"/>
         </w:rPr>
-        <w:t>유니티 무료 에셋</w:t>
-      </w:r>
+        <w:t xml:space="preserve">유니티 무료 </w:t>
+      </w:r>
+      <w:proofErr w:type="spellStart"/>
+      <w:r>
+        <w:rPr>
+          <w:rFonts w:hint="eastAsia"/>
+        </w:rPr>
+        <w:t>에셋</w:t>
+      </w:r>
+      <w:proofErr w:type="spellEnd"/>
     </w:p>
     <w:p>
       <w:r>

</xml_diff>